<commit_message>
doc file is modified
</commit_message>
<xml_diff>
--- a/Tasks and Documents/Task 2 document.docx
+++ b/Tasks and Documents/Task 2 document.docx
@@ -25,6 +25,7 @@
       <w:r>
         <w:rPr>
           <w:noProof/>
+          <w:lang w:val="en-IN" w:eastAsia="en-IN"/>
         </w:rPr>
         <w:drawing>
           <wp:inline distT="0" distB="0" distL="0" distR="0">
@@ -47,7 +48,7 @@
                     <a:blip r:embed="rId8">
                       <a:extLst>
                         <a:ext uri="{28A0092B-C50C-407E-A947-70E740481C1C}">
-                          <a14:useLocalDpi xmlns="" xmlns:wpc="http://schemas.microsoft.com/office/word/2010/wordprocessingCanvas" xmlns:mc="http://schemas.openxmlformats.org/markup-compatibility/2006" xmlns:o="urn:schemas-microsoft-com:office:office" xmlns:v="urn:schemas-microsoft-com:vml" xmlns:wp14="http://schemas.microsoft.com/office/word/2010/wordprocessingDrawing" xmlns:w10="urn:schemas-microsoft-com:office:word" xmlns:w="http://schemas.openxmlformats.org/wordprocessingml/2006/main" xmlns:w14="http://schemas.microsoft.com/office/word/2010/wordml" xmlns:w15="http://schemas.microsoft.com/office/word/2012/wordml" xmlns:wpg="http://schemas.microsoft.com/office/word/2010/wordprocessingGroup" xmlns:wpi="http://schemas.microsoft.com/office/word/2010/wordprocessingInk" xmlns:wps="http://schemas.microsoft.com/office/word/2010/wordprocessingShape" xmlns:a14="http://schemas.microsoft.com/office/drawing/2010/main" val="0"/>
+                          <a14:useLocalDpi xmlns:a14="http://schemas.microsoft.com/office/drawing/2010/main" xmlns:wps="http://schemas.microsoft.com/office/word/2010/wordprocessingShape" xmlns:wpi="http://schemas.microsoft.com/office/word/2010/wordprocessingInk" xmlns:wpg="http://schemas.microsoft.com/office/word/2010/wordprocessingGroup" xmlns:w15="http://schemas.microsoft.com/office/word/2012/wordml" xmlns:w14="http://schemas.microsoft.com/office/word/2010/wordml" xmlns:w="http://schemas.openxmlformats.org/wordprocessingml/2006/main" xmlns:w10="urn:schemas-microsoft-com:office:word" xmlns:wp14="http://schemas.microsoft.com/office/word/2010/wordprocessingDrawing" xmlns:v="urn:schemas-microsoft-com:vml" xmlns:o="urn:schemas-microsoft-com:office:office" xmlns:mc="http://schemas.openxmlformats.org/markup-compatibility/2006" xmlns:wpc="http://schemas.microsoft.com/office/word/2010/wordprocessingCanvas" xmlns="" val="0"/>
                         </a:ext>
                       </a:extLst>
                     </a:blip>
@@ -85,13 +86,24 @@
           <w:sz w:val="48"/>
         </w:rPr>
       </w:pPr>
+      <w:proofErr w:type="gramStart"/>
       <w:r>
         <w:rPr>
           <w:b/>
           <w:sz w:val="48"/>
         </w:rPr>
-        <w:t>e-Yantra</w:t>
-      </w:r>
+        <w:t>e-</w:t>
+      </w:r>
+      <w:proofErr w:type="spellStart"/>
+      <w:r>
+        <w:rPr>
+          <w:b/>
+          <w:sz w:val="48"/>
+        </w:rPr>
+        <w:t>Yantra</w:t>
+      </w:r>
+      <w:proofErr w:type="spellEnd"/>
+      <w:proofErr w:type="gramEnd"/>
       <w:r>
         <w:rPr>
           <w:b/>
@@ -193,250 +205,6 @@
         </w:rPr>
       </w:pPr>
     </w:p>
-    <w:p>
-      <w:pPr>
-        <w:spacing w:after="0" w:line="240" w:lineRule="auto"/>
-        <w:jc w:val="center"/>
-        <w:rPr>
-          <w:b/>
-          <w:sz w:val="40"/>
-          <w:szCs w:val="40"/>
-        </w:rPr>
-      </w:pPr>
-      <w:r>
-        <w:rPr>
-          <w:b/>
-          <w:bCs/>
-          <w:sz w:val="40"/>
-          <w:szCs w:val="40"/>
-        </w:rPr>
-        <w:t xml:space="preserve">&lt;Team </w:t>
-      </w:r>
-      <w:r>
-        <w:rPr>
-          <w:b/>
-          <w:bCs/>
-          <w:sz w:val="40"/>
-          <w:szCs w:val="40"/>
-        </w:rPr>
-        <w:t>ID</w:t>
-      </w:r>
-      <w:r>
-        <w:rPr>
-          <w:b/>
-          <w:bCs/>
-          <w:sz w:val="40"/>
-          <w:szCs w:val="40"/>
-        </w:rPr>
-        <w:t>&gt;</w:t>
-      </w:r>
-    </w:p>
-    <w:tbl>
-      <w:tblPr>
-        <w:tblW w:w="0" w:type="auto"/>
-        <w:tblBorders>
-          <w:top w:val="single" w:sz="4" w:space="0" w:color="000000"/>
-          <w:left w:val="single" w:sz="4" w:space="0" w:color="000000"/>
-          <w:bottom w:val="single" w:sz="4" w:space="0" w:color="000000"/>
-          <w:right w:val="single" w:sz="4" w:space="0" w:color="000000"/>
-          <w:insideH w:val="single" w:sz="4" w:space="0" w:color="000000"/>
-          <w:insideV w:val="single" w:sz="4" w:space="0" w:color="000000"/>
-        </w:tblBorders>
-        <w:tblLook w:val="04A0"/>
-      </w:tblPr>
-      <w:tblGrid>
-        <w:gridCol w:w="4788"/>
-        <w:gridCol w:w="4788"/>
-      </w:tblGrid>
-      <w:tr>
-        <w:tc>
-          <w:tcPr>
-            <w:tcW w:w="4788" w:type="dxa"/>
-          </w:tcPr>
-          <w:p>
-            <w:pPr>
-              <w:spacing w:after="0" w:line="240" w:lineRule="auto"/>
-              <w:rPr>
-                <w:b/>
-                <w:sz w:val="24"/>
-                <w:szCs w:val="24"/>
-              </w:rPr>
-            </w:pPr>
-            <w:r>
-              <w:rPr>
-                <w:b/>
-                <w:sz w:val="24"/>
-                <w:szCs w:val="24"/>
-              </w:rPr>
-              <w:t>Team leader name</w:t>
-            </w:r>
-          </w:p>
-        </w:tc>
-        <w:tc>
-          <w:tcPr>
-            <w:tcW w:w="4788" w:type="dxa"/>
-          </w:tcPr>
-          <w:p>
-            <w:pPr>
-              <w:spacing w:after="0" w:line="240" w:lineRule="auto"/>
-              <w:rPr>
-                <w:b/>
-                <w:sz w:val="24"/>
-                <w:szCs w:val="24"/>
-              </w:rPr>
-            </w:pPr>
-            <w:r>
-              <w:rPr>
-                <w:b/>
-                <w:sz w:val="24"/>
-                <w:szCs w:val="24"/>
-              </w:rPr>
-              <w:t>Abhishek Acharya</w:t>
-            </w:r>
-          </w:p>
-        </w:tc>
-      </w:tr>
-      <w:tr>
-        <w:tc>
-          <w:tcPr>
-            <w:tcW w:w="4788" w:type="dxa"/>
-          </w:tcPr>
-          <w:p>
-            <w:pPr>
-              <w:spacing w:after="0" w:line="240" w:lineRule="auto"/>
-              <w:rPr>
-                <w:b/>
-                <w:sz w:val="24"/>
-                <w:szCs w:val="24"/>
-              </w:rPr>
-            </w:pPr>
-            <w:r>
-              <w:rPr>
-                <w:b/>
-                <w:sz w:val="24"/>
-                <w:szCs w:val="24"/>
-              </w:rPr>
-              <w:t>College</w:t>
-            </w:r>
-          </w:p>
-        </w:tc>
-        <w:tc>
-          <w:tcPr>
-            <w:tcW w:w="4788" w:type="dxa"/>
-          </w:tcPr>
-          <w:p>
-            <w:pPr>
-              <w:spacing w:after="0" w:line="240" w:lineRule="auto"/>
-              <w:rPr>
-                <w:b/>
-                <w:sz w:val="24"/>
-                <w:szCs w:val="24"/>
-              </w:rPr>
-            </w:pPr>
-            <w:r>
-              <w:rPr>
-                <w:b/>
-                <w:sz w:val="24"/>
-                <w:szCs w:val="24"/>
-              </w:rPr>
-              <w:t>National Institute of Technology, Meghalaya</w:t>
-            </w:r>
-          </w:p>
-        </w:tc>
-      </w:tr>
-      <w:tr>
-        <w:tc>
-          <w:tcPr>
-            <w:tcW w:w="4788" w:type="dxa"/>
-          </w:tcPr>
-          <w:p>
-            <w:pPr>
-              <w:spacing w:after="0" w:line="240" w:lineRule="auto"/>
-              <w:rPr>
-                <w:b/>
-                <w:sz w:val="24"/>
-                <w:szCs w:val="24"/>
-              </w:rPr>
-            </w:pPr>
-            <w:r>
-              <w:rPr>
-                <w:b/>
-                <w:sz w:val="24"/>
-                <w:szCs w:val="24"/>
-              </w:rPr>
-              <w:t>Email</w:t>
-            </w:r>
-          </w:p>
-        </w:tc>
-        <w:tc>
-          <w:tcPr>
-            <w:tcW w:w="4788" w:type="dxa"/>
-          </w:tcPr>
-          <w:p>
-            <w:pPr>
-              <w:spacing w:after="0" w:line="240" w:lineRule="auto"/>
-              <w:rPr>
-                <w:b/>
-              </w:rPr>
-            </w:pPr>
-            <w:r>
-              <w:rPr>
-                <w:b/>
-              </w:rPr>
-              <w:t>abhi11796acharya@gmail.com</w:t>
-            </w:r>
-          </w:p>
-        </w:tc>
-      </w:tr>
-      <w:tr>
-        <w:tc>
-          <w:tcPr>
-            <w:tcW w:w="4788" w:type="dxa"/>
-          </w:tcPr>
-          <w:p>
-            <w:pPr>
-              <w:spacing w:after="0" w:line="240" w:lineRule="auto"/>
-              <w:rPr>
-                <w:b/>
-                <w:sz w:val="24"/>
-                <w:szCs w:val="24"/>
-              </w:rPr>
-            </w:pPr>
-            <w:r>
-              <w:rPr>
-                <w:b/>
-                <w:sz w:val="24"/>
-                <w:szCs w:val="24"/>
-              </w:rPr>
-              <w:t>Date</w:t>
-            </w:r>
-          </w:p>
-        </w:tc>
-        <w:tc>
-          <w:tcPr>
-            <w:tcW w:w="4788" w:type="dxa"/>
-          </w:tcPr>
-          <w:p>
-            <w:pPr>
-              <w:spacing w:after="0" w:line="240" w:lineRule="auto"/>
-              <w:rPr>
-                <w:b/>
-                <w:sz w:val="24"/>
-                <w:szCs w:val="24"/>
-              </w:rPr>
-            </w:pPr>
-            <w:r>
-              <w:rPr>
-                <w:b/>
-                <w:sz w:val="24"/>
-                <w:szCs w:val="24"/>
-              </w:rPr>
-              <w:t>16-01-2016</w:t>
-            </w:r>
-          </w:p>
-        </w:tc>
-      </w:tr>
-    </w:tbl>
     <w:p>
       <w:pPr>
         <w:rPr>
@@ -901,6 +669,7 @@
           <w:szCs w:val="24"/>
         </w:rPr>
       </w:pPr>
+      <w:proofErr w:type="gramStart"/>
       <w:r>
         <w:rPr>
           <w:b/>
@@ -917,7 +686,17 @@
           <w:sz w:val="24"/>
           <w:szCs w:val="24"/>
         </w:rPr>
-        <w:t xml:space="preserve">1. </w:t>
+        <w:t>1.</w:t>
+      </w:r>
+      <w:proofErr w:type="gramEnd"/>
+      <w:r>
+        <w:rPr>
+          <w:b/>
+          <w:bCs/>
+          <w:sz w:val="24"/>
+          <w:szCs w:val="24"/>
+        </w:rPr>
+        <w:t xml:space="preserve"> </w:t>
       </w:r>
       <w:r>
         <w:rPr>
@@ -1129,26 +908,133 @@
           <w:szCs w:val="24"/>
           <w:u w:val="single"/>
         </w:rPr>
+        <w:t>Working of Sharp</w:t>
+      </w:r>
+      <w:r>
+        <w:rPr>
+          <w:bCs/>
+          <w:sz w:val="24"/>
+          <w:szCs w:val="24"/>
+          <w:u w:val="single"/>
+        </w:rPr>
+        <w:t xml:space="preserve"> IR range</w:t>
+      </w:r>
+      <w:r>
+        <w:rPr>
+          <w:bCs/>
+          <w:sz w:val="24"/>
+          <w:szCs w:val="24"/>
+          <w:u w:val="single"/>
+        </w:rPr>
+        <w:t xml:space="preserve"> Sensors</w:t>
+      </w:r>
+    </w:p>
+    <w:p>
+      <w:pPr>
+        <w:spacing w:after="0"/>
+        <w:ind w:left="360" w:firstLine="360"/>
+        <w:rPr>
+          <w:bCs/>
+          <w:sz w:val="24"/>
+          <w:szCs w:val="24"/>
+        </w:rPr>
+      </w:pPr>
+      <w:r>
+        <w:rPr>
+          <w:bCs/>
+          <w:sz w:val="24"/>
+          <w:szCs w:val="24"/>
+        </w:rPr>
+        <w:t>The Sharp IR Range Sensor</w:t>
+      </w:r>
+      <w:r>
+        <w:rPr>
+          <w:bCs/>
+          <w:sz w:val="24"/>
+          <w:szCs w:val="24"/>
+        </w:rPr>
+        <w:t>s</w:t>
+      </w:r>
+      <w:r>
+        <w:rPr>
+          <w:bCs/>
+          <w:sz w:val="24"/>
+          <w:szCs w:val="24"/>
+        </w:rPr>
+        <w:t xml:space="preserve"> use triangulation and a small linear CCD array to compute the distance</w:t>
+      </w:r>
+      <w:r>
+        <w:rPr>
+          <w:bCs/>
+          <w:sz w:val="24"/>
+          <w:szCs w:val="24"/>
+        </w:rPr>
+        <w:t xml:space="preserve"> </w:t>
+      </w:r>
+      <w:r>
+        <w:rPr>
+          <w:bCs/>
+          <w:sz w:val="24"/>
+          <w:szCs w:val="24"/>
+        </w:rPr>
+        <w:t>or the presence of objects in the field of view. A pulse of light is emitted by the emitter and then reflected back if</w:t>
+      </w:r>
+      <w:r>
+        <w:rPr>
+          <w:bCs/>
+          <w:sz w:val="24"/>
+          <w:szCs w:val="24"/>
+        </w:rPr>
+        <w:t xml:space="preserve"> </w:t>
+      </w:r>
+      <w:r>
+        <w:rPr>
+          <w:bCs/>
+          <w:sz w:val="24"/>
+          <w:szCs w:val="24"/>
+        </w:rPr>
+        <w:t>there is any object or not reflected at all if there is no object. If the light reflects off an object, it returns to the</w:t>
+      </w:r>
+      <w:r>
+        <w:rPr>
+          <w:bCs/>
+          <w:sz w:val="24"/>
+          <w:szCs w:val="24"/>
+        </w:rPr>
+        <w:t xml:space="preserve"> </w:t>
+      </w:r>
+      <w:r>
+        <w:rPr>
+          <w:bCs/>
+          <w:sz w:val="24"/>
+          <w:szCs w:val="24"/>
+        </w:rPr>
+        <w:t xml:space="preserve">detector and creates a triangle </w:t>
+      </w:r>
+      <w:r>
+        <w:rPr>
+          <w:bCs/>
+          <w:sz w:val="24"/>
+          <w:szCs w:val="24"/>
+        </w:rPr>
         <w:lastRenderedPageBreak/>
-        <w:t>Working of Sharp</w:t>
-      </w:r>
-      <w:r>
-        <w:rPr>
-          <w:bCs/>
-          <w:sz w:val="24"/>
-          <w:szCs w:val="24"/>
-          <w:u w:val="single"/>
-        </w:rPr>
-        <w:t xml:space="preserve"> IR range</w:t>
-      </w:r>
-      <w:r>
-        <w:rPr>
-          <w:bCs/>
-          <w:sz w:val="24"/>
-          <w:szCs w:val="24"/>
-          <w:u w:val="single"/>
-        </w:rPr>
-        <w:t xml:space="preserve"> Sensors</w:t>
+        <w:t>between the point of reflection, emitter and the detector.</w:t>
+      </w:r>
+      <w:r>
+        <w:rPr>
+          <w:bCs/>
+          <w:sz w:val="24"/>
+          <w:szCs w:val="24"/>
+        </w:rPr>
+        <w:t xml:space="preserve"> </w:t>
+      </w:r>
+      <w:r>
+        <w:rPr>
+          <w:bCs/>
+          <w:sz w:val="24"/>
+          <w:szCs w:val="24"/>
+        </w:rPr>
+        <w:t>The angle is measured using the CCD array to estimate distance from the obstacle and this angle derives the distance to the object.</w:t>
       </w:r>
     </w:p>
     <w:p>
@@ -1167,105 +1053,6 @@
           <w:sz w:val="24"/>
           <w:szCs w:val="24"/>
         </w:rPr>
-        <w:t>The Sharp IR Range Sensor</w:t>
-      </w:r>
-      <w:r>
-        <w:rPr>
-          <w:bCs/>
-          <w:sz w:val="24"/>
-          <w:szCs w:val="24"/>
-        </w:rPr>
-        <w:t>s</w:t>
-      </w:r>
-      <w:r>
-        <w:rPr>
-          <w:bCs/>
-          <w:sz w:val="24"/>
-          <w:szCs w:val="24"/>
-        </w:rPr>
-        <w:t xml:space="preserve"> use triangulation and a small linear CCD array to compute the distance</w:t>
-      </w:r>
-      <w:r>
-        <w:rPr>
-          <w:bCs/>
-          <w:sz w:val="24"/>
-          <w:szCs w:val="24"/>
-        </w:rPr>
-        <w:t xml:space="preserve"> </w:t>
-      </w:r>
-      <w:r>
-        <w:rPr>
-          <w:bCs/>
-          <w:sz w:val="24"/>
-          <w:szCs w:val="24"/>
-        </w:rPr>
-        <w:t>or the presence of objects in the field of view. A pulse of light is emitted by the emitter and then reflected back if</w:t>
-      </w:r>
-      <w:r>
-        <w:rPr>
-          <w:bCs/>
-          <w:sz w:val="24"/>
-          <w:szCs w:val="24"/>
-        </w:rPr>
-        <w:t xml:space="preserve"> </w:t>
-      </w:r>
-      <w:r>
-        <w:rPr>
-          <w:bCs/>
-          <w:sz w:val="24"/>
-          <w:szCs w:val="24"/>
-        </w:rPr>
-        <w:t>there is any object or not reflected at all if there is no object. If the light reflects off an object, it returns to the</w:t>
-      </w:r>
-      <w:r>
-        <w:rPr>
-          <w:bCs/>
-          <w:sz w:val="24"/>
-          <w:szCs w:val="24"/>
-        </w:rPr>
-        <w:t xml:space="preserve"> </w:t>
-      </w:r>
-      <w:r>
-        <w:rPr>
-          <w:bCs/>
-          <w:sz w:val="24"/>
-          <w:szCs w:val="24"/>
-        </w:rPr>
-        <w:t>detector and creates a triangle between the point of reflection, emitter and the detector.</w:t>
-      </w:r>
-      <w:r>
-        <w:rPr>
-          <w:bCs/>
-          <w:sz w:val="24"/>
-          <w:szCs w:val="24"/>
-        </w:rPr>
-        <w:t xml:space="preserve"> </w:t>
-      </w:r>
-      <w:r>
-        <w:rPr>
-          <w:bCs/>
-          <w:sz w:val="24"/>
-          <w:szCs w:val="24"/>
-        </w:rPr>
-        <w:t>The angle is measured using the CCD array to estimate distance from the obstacle and this angle derives the distance to the object.</w:t>
-      </w:r>
-    </w:p>
-    <w:p>
-      <w:pPr>
-        <w:spacing w:after="0"/>
-        <w:ind w:left="360" w:firstLine="360"/>
-        <w:rPr>
-          <w:bCs/>
-          <w:sz w:val="24"/>
-          <w:szCs w:val="24"/>
-        </w:rPr>
-      </w:pPr>
-      <w:r>
-        <w:rPr>
-          <w:bCs/>
-          <w:sz w:val="24"/>
-          <w:szCs w:val="24"/>
-        </w:rPr>
         <w:t xml:space="preserve">                                 </w:t>
       </w:r>
       <w:r>
@@ -1274,6 +1061,7 @@
           <w:noProof/>
           <w:sz w:val="24"/>
           <w:szCs w:val="24"/>
+          <w:lang w:val="en-IN" w:eastAsia="en-IN"/>
         </w:rPr>
         <w:drawing>
           <wp:inline distT="0" distB="0" distL="0" distR="0">
@@ -1384,6 +1172,7 @@
           <w:noProof/>
           <w:sz w:val="20"/>
           <w:szCs w:val="20"/>
+          <w:lang w:val="en-IN" w:eastAsia="en-IN"/>
         </w:rPr>
         <w:drawing>
           <wp:anchor distT="0" distB="0" distL="114300" distR="114300" simplePos="0" relativeHeight="251659264" behindDoc="1" locked="0" layoutInCell="1" allowOverlap="1">
@@ -1462,7 +1251,6 @@
           <w:sz w:val="24"/>
           <w:szCs w:val="24"/>
         </w:rPr>
-        <w:lastRenderedPageBreak/>
         <w:t>Whenever anyone RGB color is hindered in front of the sensor, it generates the corresponding frequency. The frequency depends on the intensity of reflection by the hindrance. The reflecting frequency for same color of obstruction and photodiode will be much higher. Since black color absorbs all the spectrum of light so the frequency obtained is below threshold value.</w:t>
       </w:r>
     </w:p>
@@ -1486,13 +1274,15 @@
           <w:szCs w:val="24"/>
         </w:rPr>
       </w:pPr>
-      <w:r>
-        <w:rPr>
-          <w:b/>
-          <w:bCs/>
-          <w:sz w:val="24"/>
-          <w:szCs w:val="24"/>
-        </w:rPr>
+      <w:proofErr w:type="gramStart"/>
+      <w:r>
+        <w:rPr>
+          <w:b/>
+          <w:bCs/>
+          <w:sz w:val="24"/>
+          <w:szCs w:val="24"/>
+        </w:rPr>
+        <w:lastRenderedPageBreak/>
         <w:t>Q-2</w:t>
       </w:r>
       <w:r>
@@ -1504,6 +1294,7 @@
         </w:rPr>
         <w:t>.</w:t>
       </w:r>
+      <w:proofErr w:type="gramEnd"/>
       <w:r>
         <w:rPr>
           <w:b/>
@@ -1755,6 +1546,7 @@
           <w:szCs w:val="24"/>
         </w:rPr>
       </w:pPr>
+      <w:proofErr w:type="gramStart"/>
       <w:r>
         <w:rPr>
           <w:b/>
@@ -1780,7 +1572,17 @@
           <w:sz w:val="24"/>
           <w:szCs w:val="24"/>
         </w:rPr>
-        <w:t xml:space="preserve">. </w:t>
+        <w:t>.</w:t>
+      </w:r>
+      <w:proofErr w:type="gramEnd"/>
+      <w:r>
+        <w:rPr>
+          <w:b/>
+          <w:bCs/>
+          <w:sz w:val="24"/>
+          <w:szCs w:val="24"/>
+        </w:rPr>
+        <w:t xml:space="preserve"> </w:t>
       </w:r>
       <w:r>
         <w:rPr>
@@ -2857,6 +2659,7 @@
           <w:szCs w:val="24"/>
         </w:rPr>
       </w:pPr>
+      <w:proofErr w:type="gramStart"/>
       <w:r>
         <w:rPr>
           <w:b/>
@@ -2873,7 +2676,17 @@
           <w:sz w:val="24"/>
           <w:szCs w:val="24"/>
         </w:rPr>
-        <w:t xml:space="preserve">. </w:t>
+        <w:t>.</w:t>
+      </w:r>
+      <w:proofErr w:type="gramEnd"/>
+      <w:r>
+        <w:rPr>
+          <w:b/>
+          <w:bCs/>
+          <w:sz w:val="24"/>
+          <w:szCs w:val="24"/>
+        </w:rPr>
+        <w:t xml:space="preserve"> </w:t>
       </w:r>
       <w:r>
         <w:rPr>
@@ -3090,7 +2903,6 @@
           <w:sz w:val="24"/>
           <w:szCs w:val="24"/>
         </w:rPr>
-        <w:lastRenderedPageBreak/>
         <w:t>Answer:</w:t>
       </w:r>
       <w:r>
@@ -3213,14 +3025,25 @@
           <w:szCs w:val="24"/>
         </w:rPr>
       </w:pPr>
-      <w:r>
-        <w:rPr>
-          <w:b/>
-          <w:bCs/>
-          <w:sz w:val="24"/>
-          <w:szCs w:val="24"/>
-        </w:rPr>
-        <w:t>Q-5. How will you identify Red, Blue and Green colors from the values you get from the color sensor?  Explain your algorithm to identify the three colors (Red, Blue and Green)</w:t>
+      <w:proofErr w:type="gramStart"/>
+      <w:r>
+        <w:rPr>
+          <w:b/>
+          <w:bCs/>
+          <w:sz w:val="24"/>
+          <w:szCs w:val="24"/>
+        </w:rPr>
+        <w:t>Q-5.</w:t>
+      </w:r>
+      <w:proofErr w:type="gramEnd"/>
+      <w:r>
+        <w:rPr>
+          <w:b/>
+          <w:bCs/>
+          <w:sz w:val="24"/>
+          <w:szCs w:val="24"/>
+        </w:rPr>
+        <w:t xml:space="preserve"> How will you identify Red, Blue and Green colors from the values you get from the color sensor?  Explain your algorithm to identify the three colors (Red, Blue and Green)</w:t>
       </w:r>
       <w:r>
         <w:rPr>
@@ -3349,6 +3172,7 @@
           <w:sz w:val="24"/>
           <w:szCs w:val="24"/>
           <w:u w:val="single"/>
+          <w:lang w:val="en-IN" w:eastAsia="en-IN"/>
         </w:rPr>
         <w:drawing>
           <wp:inline distT="0" distB="0" distL="0" distR="0">
@@ -3785,14 +3609,6 @@
           <w:szCs w:val="24"/>
         </w:rPr>
         <w:br/>
-      </w:r>
-      <w:r>
-        <w:rPr>
-          <w:bCs/>
-          <w:sz w:val="24"/>
-          <w:szCs w:val="24"/>
-        </w:rPr>
-        <w:lastRenderedPageBreak/>
         <w:t xml:space="preserve">      b. For detecting GREEN color, S2 and S3 are set to high.</w:t>
       </w:r>
       <w:r>
@@ -3874,6 +3690,7 @@
           <w:sz w:val="24"/>
           <w:szCs w:val="24"/>
         </w:rPr>
+        <w:lastRenderedPageBreak/>
         <w:t xml:space="preserve">The highest number of pulses indicates the color which being detected. </w:t>
       </w:r>
     </w:p>
@@ -3979,6 +3796,7 @@
           <w:szCs w:val="24"/>
         </w:rPr>
       </w:pPr>
+      <w:proofErr w:type="gramStart"/>
       <w:r>
         <w:rPr>
           <w:b/>
@@ -3997,6 +3815,7 @@
         </w:rPr>
         <w:t>.</w:t>
       </w:r>
+      <w:proofErr w:type="gramEnd"/>
       <w:r>
         <w:rPr>
           <w:b/>
@@ -4678,6 +4497,7 @@
         </w:rPr>
         <w:t xml:space="preserve"> </w:t>
       </w:r>
+      <w:proofErr w:type="gramStart"/>
       <w:r>
         <w:rPr>
           <w:b/>
@@ -4695,6 +4515,7 @@
         </w:rPr>
         <w:t>1.</w:t>
       </w:r>
+      <w:proofErr w:type="gramEnd"/>
       <w:r>
         <w:rPr>
           <w:b/>
@@ -4769,6 +4590,7 @@
         </w:rPr>
         <w:t xml:space="preserve">    </w:t>
       </w:r>
+      <w:proofErr w:type="gramStart"/>
       <w:r>
         <w:rPr>
           <w:b/>
@@ -4787,6 +4609,7 @@
         </w:rPr>
         <w:t>2.</w:t>
       </w:r>
+      <w:proofErr w:type="gramEnd"/>
       <w:r>
         <w:rPr>
           <w:b/>
@@ -5342,331 +5165,331 @@
           <w:szCs w:val="24"/>
           <w:u w:val="single"/>
         </w:rPr>
+        <w:t xml:space="preserve">Case </w:t>
+      </w:r>
+      <w:r>
+        <w:rPr>
+          <w:bCs/>
+          <w:sz w:val="24"/>
+          <w:szCs w:val="24"/>
+          <w:u w:val="single"/>
+        </w:rPr>
+        <w:t>2</w:t>
+      </w:r>
+      <w:r>
+        <w:rPr>
+          <w:bCs/>
+          <w:sz w:val="24"/>
+          <w:szCs w:val="24"/>
+          <w:u w:val="single"/>
+        </w:rPr>
+        <w:t xml:space="preserve">: If the bridge is initially “tilted toward </w:t>
+      </w:r>
+      <w:r>
+        <w:rPr>
+          <w:bCs/>
+          <w:sz w:val="24"/>
+          <w:szCs w:val="24"/>
+          <w:u w:val="single"/>
+        </w:rPr>
+        <w:t>I</w:t>
+      </w:r>
+      <w:r>
+        <w:rPr>
+          <w:bCs/>
+          <w:sz w:val="24"/>
+          <w:szCs w:val="24"/>
+          <w:u w:val="single"/>
+        </w:rPr>
+        <w:t>A”</w:t>
+      </w:r>
+    </w:p>
+    <w:p>
+      <w:pPr>
+        <w:spacing w:after="0"/>
+        <w:rPr>
+          <w:bCs/>
+          <w:sz w:val="24"/>
+          <w:szCs w:val="24"/>
+          <w:u w:val="single"/>
+        </w:rPr>
+      </w:pPr>
+      <w:r>
+        <w:rPr>
+          <w:bCs/>
+          <w:sz w:val="24"/>
+          <w:szCs w:val="24"/>
+        </w:rPr>
+        <w:t>The number of times the orientation of the Bridge needs to be changed</w:t>
+      </w:r>
+      <w:r>
+        <w:rPr>
+          <w:bCs/>
+          <w:sz w:val="24"/>
+          <w:szCs w:val="24"/>
+        </w:rPr>
+        <w:t xml:space="preserve"> is </w:t>
+      </w:r>
+      <w:r>
+        <w:rPr>
+          <w:bCs/>
+          <w:sz w:val="24"/>
+          <w:szCs w:val="24"/>
+        </w:rPr>
+        <w:t>5</w:t>
+      </w:r>
+      <w:r>
+        <w:rPr>
+          <w:bCs/>
+          <w:sz w:val="24"/>
+          <w:szCs w:val="24"/>
+        </w:rPr>
+        <w:t xml:space="preserve">. </w:t>
+      </w:r>
+    </w:p>
+    <w:p>
+      <w:pPr>
+        <w:spacing w:after="0"/>
+        <w:rPr>
+          <w:bCs/>
+          <w:color w:val="00B0F0"/>
+          <w:sz w:val="24"/>
+          <w:szCs w:val="24"/>
+        </w:rPr>
+      </w:pPr>
+      <w:r>
+        <w:rPr>
+          <w:bCs/>
+          <w:color w:val="00B0F0"/>
+          <w:sz w:val="24"/>
+          <w:szCs w:val="24"/>
+        </w:rPr>
+        <w:t xml:space="preserve">  </w:t>
+      </w:r>
+      <w:r>
+        <w:rPr>
+          <w:bCs/>
+          <w:sz w:val="24"/>
+          <w:szCs w:val="24"/>
+        </w:rPr>
+        <w:t>Step 1: At DZ</w:t>
+      </w:r>
+      <w:r>
+        <w:rPr>
+          <w:bCs/>
+          <w:sz w:val="24"/>
+          <w:szCs w:val="24"/>
+        </w:rPr>
+        <w:t>2</w:t>
+      </w:r>
+      <w:r>
+        <w:rPr>
+          <w:bCs/>
+          <w:sz w:val="24"/>
+          <w:szCs w:val="24"/>
+        </w:rPr>
+        <w:t xml:space="preserve"> –number of Weight Block added</w:t>
+      </w:r>
+      <w:r>
+        <w:rPr>
+          <w:bCs/>
+          <w:sz w:val="24"/>
+          <w:szCs w:val="24"/>
+        </w:rPr>
+        <w:t xml:space="preserve"> is 1</w:t>
+      </w:r>
+    </w:p>
+    <w:p>
+      <w:pPr>
+        <w:spacing w:after="0"/>
+        <w:rPr>
+          <w:bCs/>
+          <w:sz w:val="24"/>
+          <w:szCs w:val="24"/>
+        </w:rPr>
+      </w:pPr>
+      <w:r>
+        <w:rPr>
+          <w:bCs/>
+          <w:color w:val="00B0F0"/>
+          <w:sz w:val="24"/>
+          <w:szCs w:val="24"/>
+        </w:rPr>
+        <w:t xml:space="preserve">  </w:t>
+      </w:r>
+      <w:r>
+        <w:rPr>
+          <w:bCs/>
+          <w:sz w:val="24"/>
+          <w:szCs w:val="24"/>
+        </w:rPr>
+        <w:t xml:space="preserve">Step </w:t>
+      </w:r>
+      <w:r>
+        <w:rPr>
+          <w:bCs/>
+          <w:sz w:val="24"/>
+          <w:szCs w:val="24"/>
+        </w:rPr>
+        <w:t>2</w:t>
+      </w:r>
+      <w:r>
+        <w:rPr>
+          <w:bCs/>
+          <w:sz w:val="24"/>
+          <w:szCs w:val="24"/>
+        </w:rPr>
+        <w:t xml:space="preserve">: At </w:t>
+      </w:r>
+      <w:r>
+        <w:rPr>
+          <w:bCs/>
+          <w:sz w:val="24"/>
+          <w:szCs w:val="24"/>
+        </w:rPr>
+        <w:t>DZ1</w:t>
+      </w:r>
+      <w:r>
+        <w:rPr>
+          <w:bCs/>
+          <w:sz w:val="24"/>
+          <w:szCs w:val="24"/>
+        </w:rPr>
+        <w:t xml:space="preserve"> –number of Weight Block added</w:t>
+      </w:r>
+      <w:r>
+        <w:rPr>
+          <w:bCs/>
+          <w:sz w:val="24"/>
+          <w:szCs w:val="24"/>
+        </w:rPr>
+        <w:t xml:space="preserve"> is 1</w:t>
+      </w:r>
+    </w:p>
+    <w:p>
+      <w:pPr>
+        <w:spacing w:after="0"/>
+        <w:rPr>
+          <w:bCs/>
+          <w:sz w:val="24"/>
+          <w:szCs w:val="24"/>
+        </w:rPr>
+      </w:pPr>
+      <w:r>
+        <w:rPr>
+          <w:bCs/>
+          <w:sz w:val="24"/>
+          <w:szCs w:val="24"/>
+        </w:rPr>
+        <w:t xml:space="preserve">  Step 3</w:t>
+      </w:r>
+      <w:r>
+        <w:rPr>
+          <w:bCs/>
+          <w:sz w:val="24"/>
+          <w:szCs w:val="24"/>
+        </w:rPr>
+        <w:t xml:space="preserve">: </w:t>
+      </w:r>
+      <w:r>
+        <w:rPr>
+          <w:bCs/>
+          <w:sz w:val="24"/>
+          <w:szCs w:val="24"/>
+        </w:rPr>
+        <w:t>At DZ2</w:t>
+      </w:r>
+      <w:r>
+        <w:rPr>
+          <w:bCs/>
+          <w:sz w:val="24"/>
+          <w:szCs w:val="24"/>
+        </w:rPr>
+        <w:t>–number of Weight Block added</w:t>
+      </w:r>
+      <w:r>
+        <w:rPr>
+          <w:bCs/>
+          <w:sz w:val="24"/>
+          <w:szCs w:val="24"/>
+        </w:rPr>
+        <w:t xml:space="preserve"> is 1</w:t>
+      </w:r>
+    </w:p>
+    <w:p>
+      <w:pPr>
+        <w:spacing w:after="0"/>
+        <w:rPr>
+          <w:bCs/>
+          <w:sz w:val="24"/>
+          <w:szCs w:val="24"/>
+        </w:rPr>
+      </w:pPr>
+      <w:r>
+        <w:rPr>
+          <w:bCs/>
+          <w:sz w:val="24"/>
+          <w:szCs w:val="24"/>
+        </w:rPr>
+        <w:t xml:space="preserve">  Step </w:t>
+      </w:r>
+      <w:r>
+        <w:rPr>
+          <w:bCs/>
+          <w:sz w:val="24"/>
+          <w:szCs w:val="24"/>
+        </w:rPr>
+        <w:t>4</w:t>
+      </w:r>
+      <w:r>
+        <w:rPr>
+          <w:bCs/>
+          <w:sz w:val="24"/>
+          <w:szCs w:val="24"/>
+        </w:rPr>
+        <w:t xml:space="preserve">: At </w:t>
+      </w:r>
+      <w:r>
+        <w:rPr>
+          <w:bCs/>
+          <w:sz w:val="24"/>
+          <w:szCs w:val="24"/>
+        </w:rPr>
+        <w:t>DZ1</w:t>
+      </w:r>
+      <w:r>
+        <w:rPr>
+          <w:bCs/>
+          <w:sz w:val="24"/>
+          <w:szCs w:val="24"/>
+        </w:rPr>
+        <w:t xml:space="preserve"> –number of Weight Block added</w:t>
+      </w:r>
+      <w:r>
+        <w:rPr>
+          <w:bCs/>
+          <w:sz w:val="24"/>
+          <w:szCs w:val="24"/>
+        </w:rPr>
+        <w:t xml:space="preserve"> is 1</w:t>
+      </w:r>
+    </w:p>
+    <w:p>
+      <w:pPr>
+        <w:spacing w:after="0"/>
+        <w:rPr>
+          <w:bCs/>
+          <w:sz w:val="24"/>
+          <w:szCs w:val="24"/>
+        </w:rPr>
+      </w:pPr>
+      <w:r>
+        <w:rPr>
+          <w:bCs/>
+          <w:sz w:val="24"/>
+          <w:szCs w:val="24"/>
+        </w:rPr>
         <w:lastRenderedPageBreak/>
-        <w:t xml:space="preserve">Case </w:t>
-      </w:r>
-      <w:r>
-        <w:rPr>
-          <w:bCs/>
-          <w:sz w:val="24"/>
-          <w:szCs w:val="24"/>
-          <w:u w:val="single"/>
-        </w:rPr>
-        <w:t>2</w:t>
-      </w:r>
-      <w:r>
-        <w:rPr>
-          <w:bCs/>
-          <w:sz w:val="24"/>
-          <w:szCs w:val="24"/>
-          <w:u w:val="single"/>
-        </w:rPr>
-        <w:t xml:space="preserve">: If the bridge is initially “tilted toward </w:t>
-      </w:r>
-      <w:r>
-        <w:rPr>
-          <w:bCs/>
-          <w:sz w:val="24"/>
-          <w:szCs w:val="24"/>
-          <w:u w:val="single"/>
-        </w:rPr>
-        <w:t>I</w:t>
-      </w:r>
-      <w:r>
-        <w:rPr>
-          <w:bCs/>
-          <w:sz w:val="24"/>
-          <w:szCs w:val="24"/>
-          <w:u w:val="single"/>
-        </w:rPr>
-        <w:t>A”</w:t>
-      </w:r>
-    </w:p>
-    <w:p>
-      <w:pPr>
-        <w:spacing w:after="0"/>
-        <w:rPr>
-          <w:bCs/>
-          <w:sz w:val="24"/>
-          <w:szCs w:val="24"/>
-          <w:u w:val="single"/>
-        </w:rPr>
-      </w:pPr>
-      <w:r>
-        <w:rPr>
-          <w:bCs/>
-          <w:sz w:val="24"/>
-          <w:szCs w:val="24"/>
-        </w:rPr>
-        <w:t>The number of times the orientation of the Bridge needs to be changed</w:t>
-      </w:r>
-      <w:r>
-        <w:rPr>
-          <w:bCs/>
-          <w:sz w:val="24"/>
-          <w:szCs w:val="24"/>
-        </w:rPr>
-        <w:t xml:space="preserve"> is </w:t>
-      </w:r>
-      <w:r>
-        <w:rPr>
-          <w:bCs/>
-          <w:sz w:val="24"/>
-          <w:szCs w:val="24"/>
-        </w:rPr>
-        <w:t>5</w:t>
-      </w:r>
-      <w:r>
-        <w:rPr>
-          <w:bCs/>
-          <w:sz w:val="24"/>
-          <w:szCs w:val="24"/>
-        </w:rPr>
-        <w:t xml:space="preserve">. </w:t>
-      </w:r>
-    </w:p>
-    <w:p>
-      <w:pPr>
-        <w:spacing w:after="0"/>
-        <w:rPr>
-          <w:bCs/>
-          <w:color w:val="00B0F0"/>
-          <w:sz w:val="24"/>
-          <w:szCs w:val="24"/>
-        </w:rPr>
-      </w:pPr>
-      <w:r>
-        <w:rPr>
-          <w:bCs/>
-          <w:color w:val="00B0F0"/>
-          <w:sz w:val="24"/>
-          <w:szCs w:val="24"/>
-        </w:rPr>
-        <w:t xml:space="preserve">  </w:t>
-      </w:r>
-      <w:r>
-        <w:rPr>
-          <w:bCs/>
-          <w:sz w:val="24"/>
-          <w:szCs w:val="24"/>
-        </w:rPr>
-        <w:t>Step 1: At DZ</w:t>
-      </w:r>
-      <w:r>
-        <w:rPr>
-          <w:bCs/>
-          <w:sz w:val="24"/>
-          <w:szCs w:val="24"/>
-        </w:rPr>
-        <w:t>2</w:t>
-      </w:r>
-      <w:r>
-        <w:rPr>
-          <w:bCs/>
-          <w:sz w:val="24"/>
-          <w:szCs w:val="24"/>
-        </w:rPr>
-        <w:t xml:space="preserve"> –number of Weight Block added</w:t>
-      </w:r>
-      <w:r>
-        <w:rPr>
-          <w:bCs/>
-          <w:sz w:val="24"/>
-          <w:szCs w:val="24"/>
-        </w:rPr>
-        <w:t xml:space="preserve"> is 1</w:t>
-      </w:r>
-    </w:p>
-    <w:p>
-      <w:pPr>
-        <w:spacing w:after="0"/>
-        <w:rPr>
-          <w:bCs/>
-          <w:sz w:val="24"/>
-          <w:szCs w:val="24"/>
-        </w:rPr>
-      </w:pPr>
-      <w:r>
-        <w:rPr>
-          <w:bCs/>
-          <w:color w:val="00B0F0"/>
-          <w:sz w:val="24"/>
-          <w:szCs w:val="24"/>
-        </w:rPr>
-        <w:t xml:space="preserve">  </w:t>
-      </w:r>
-      <w:r>
-        <w:rPr>
-          <w:bCs/>
-          <w:sz w:val="24"/>
-          <w:szCs w:val="24"/>
-        </w:rPr>
-        <w:t xml:space="preserve">Step </w:t>
-      </w:r>
-      <w:r>
-        <w:rPr>
-          <w:bCs/>
-          <w:sz w:val="24"/>
-          <w:szCs w:val="24"/>
-        </w:rPr>
-        <w:t>2</w:t>
-      </w:r>
-      <w:r>
-        <w:rPr>
-          <w:bCs/>
-          <w:sz w:val="24"/>
-          <w:szCs w:val="24"/>
-        </w:rPr>
-        <w:t xml:space="preserve">: At </w:t>
-      </w:r>
-      <w:r>
-        <w:rPr>
-          <w:bCs/>
-          <w:sz w:val="24"/>
-          <w:szCs w:val="24"/>
-        </w:rPr>
-        <w:t>DZ1</w:t>
-      </w:r>
-      <w:r>
-        <w:rPr>
-          <w:bCs/>
-          <w:sz w:val="24"/>
-          <w:szCs w:val="24"/>
-        </w:rPr>
-        <w:t xml:space="preserve"> –number of Weight Block added</w:t>
-      </w:r>
-      <w:r>
-        <w:rPr>
-          <w:bCs/>
-          <w:sz w:val="24"/>
-          <w:szCs w:val="24"/>
-        </w:rPr>
-        <w:t xml:space="preserve"> is 1</w:t>
-      </w:r>
-    </w:p>
-    <w:p>
-      <w:pPr>
-        <w:spacing w:after="0"/>
-        <w:rPr>
-          <w:bCs/>
-          <w:sz w:val="24"/>
-          <w:szCs w:val="24"/>
-        </w:rPr>
-      </w:pPr>
-      <w:r>
-        <w:rPr>
-          <w:bCs/>
-          <w:sz w:val="24"/>
-          <w:szCs w:val="24"/>
-        </w:rPr>
-        <w:t xml:space="preserve">  Step 3</w:t>
-      </w:r>
-      <w:r>
-        <w:rPr>
-          <w:bCs/>
-          <w:sz w:val="24"/>
-          <w:szCs w:val="24"/>
-        </w:rPr>
-        <w:t xml:space="preserve">: </w:t>
-      </w:r>
-      <w:r>
-        <w:rPr>
-          <w:bCs/>
-          <w:sz w:val="24"/>
-          <w:szCs w:val="24"/>
-        </w:rPr>
-        <w:t>At DZ2</w:t>
-      </w:r>
-      <w:r>
-        <w:rPr>
-          <w:bCs/>
-          <w:sz w:val="24"/>
-          <w:szCs w:val="24"/>
-        </w:rPr>
-        <w:t>–number of Weight Block added</w:t>
-      </w:r>
-      <w:r>
-        <w:rPr>
-          <w:bCs/>
-          <w:sz w:val="24"/>
-          <w:szCs w:val="24"/>
-        </w:rPr>
-        <w:t xml:space="preserve"> is 1</w:t>
-      </w:r>
-    </w:p>
-    <w:p>
-      <w:pPr>
-        <w:spacing w:after="0"/>
-        <w:rPr>
-          <w:bCs/>
-          <w:sz w:val="24"/>
-          <w:szCs w:val="24"/>
-        </w:rPr>
-      </w:pPr>
-      <w:r>
-        <w:rPr>
-          <w:bCs/>
-          <w:sz w:val="24"/>
-          <w:szCs w:val="24"/>
-        </w:rPr>
-        <w:t xml:space="preserve">  Step </w:t>
-      </w:r>
-      <w:r>
-        <w:rPr>
-          <w:bCs/>
-          <w:sz w:val="24"/>
-          <w:szCs w:val="24"/>
-        </w:rPr>
-        <w:t>4</w:t>
-      </w:r>
-      <w:r>
-        <w:rPr>
-          <w:bCs/>
-          <w:sz w:val="24"/>
-          <w:szCs w:val="24"/>
-        </w:rPr>
-        <w:t xml:space="preserve">: At </w:t>
-      </w:r>
-      <w:r>
-        <w:rPr>
-          <w:bCs/>
-          <w:sz w:val="24"/>
-          <w:szCs w:val="24"/>
-        </w:rPr>
-        <w:t>DZ1</w:t>
-      </w:r>
-      <w:r>
-        <w:rPr>
-          <w:bCs/>
-          <w:sz w:val="24"/>
-          <w:szCs w:val="24"/>
-        </w:rPr>
-        <w:t xml:space="preserve"> –number of Weight Block added</w:t>
-      </w:r>
-      <w:r>
-        <w:rPr>
-          <w:bCs/>
-          <w:sz w:val="24"/>
-          <w:szCs w:val="24"/>
-        </w:rPr>
-        <w:t xml:space="preserve"> is 1</w:t>
-      </w:r>
-    </w:p>
-    <w:p>
-      <w:pPr>
-        <w:spacing w:after="0"/>
-        <w:rPr>
-          <w:bCs/>
-          <w:sz w:val="24"/>
-          <w:szCs w:val="24"/>
-        </w:rPr>
-      </w:pPr>
-      <w:r>
-        <w:rPr>
-          <w:bCs/>
-          <w:sz w:val="24"/>
-          <w:szCs w:val="24"/>
-        </w:rPr>
         <w:t xml:space="preserve">  Step </w:t>
       </w:r>
       <w:r>
@@ -5851,6 +5674,7 @@
         </w:rPr>
         <w:t>“</w:t>
       </w:r>
+      <w:proofErr w:type="gramStart"/>
       <w:r>
         <w:rPr>
           <w:rFonts w:ascii="Calibri" w:hAnsi="Calibri"/>
@@ -5866,7 +5690,17 @@
           <w:bCs/>
           <w:color w:val="auto"/>
         </w:rPr>
-        <w:t>ilted toward CA</w:t>
+        <w:t>ilted</w:t>
+      </w:r>
+      <w:proofErr w:type="gramEnd"/>
+      <w:r>
+        <w:rPr>
+          <w:rFonts w:ascii="Calibri" w:hAnsi="Calibri" w:cs="Mangal"/>
+          <w:b/>
+          <w:bCs/>
+          <w:color w:val="auto"/>
+        </w:rPr>
+        <w:t xml:space="preserve"> toward CA</w:t>
       </w:r>
       <w:r>
         <w:rPr>
@@ -5952,14 +5786,25 @@
         </w:rPr>
         <w:t>“</w:t>
       </w:r>
-      <w:r>
-        <w:rPr>
-          <w:b/>
-          <w:bCs/>
-          <w:sz w:val="24"/>
-          <w:szCs w:val="24"/>
-        </w:rPr>
-        <w:t>tilted toward IA”</w:t>
+      <w:proofErr w:type="gramStart"/>
+      <w:r>
+        <w:rPr>
+          <w:b/>
+          <w:bCs/>
+          <w:sz w:val="24"/>
+          <w:szCs w:val="24"/>
+        </w:rPr>
+        <w:t>tilted</w:t>
+      </w:r>
+      <w:proofErr w:type="gramEnd"/>
+      <w:r>
+        <w:rPr>
+          <w:b/>
+          <w:bCs/>
+          <w:sz w:val="24"/>
+          <w:szCs w:val="24"/>
+        </w:rPr>
+        <w:t xml:space="preserve"> toward IA”</w:t>
       </w:r>
       <w:r>
         <w:rPr>
@@ -6444,7 +6289,63 @@
           <w:szCs w:val="24"/>
           <w:lang w:bidi="hi-IN"/>
         </w:rPr>
-        <w:t xml:space="preserve">: lineFollowing(), colorDetection() etc. </w:t>
+        <w:t xml:space="preserve">: </w:t>
+      </w:r>
+      <w:proofErr w:type="spellStart"/>
+      <w:proofErr w:type="gramStart"/>
+      <w:r>
+        <w:rPr>
+          <w:rFonts w:eastAsia="Times New Roman" w:cs="Arial"/>
+          <w:color w:val="00B0F0"/>
+          <w:sz w:val="24"/>
+          <w:szCs w:val="24"/>
+          <w:lang w:bidi="hi-IN"/>
+        </w:rPr>
+        <w:t>lineFollowing</w:t>
+      </w:r>
+      <w:proofErr w:type="spellEnd"/>
+      <w:r>
+        <w:rPr>
+          <w:rFonts w:eastAsia="Times New Roman" w:cs="Arial"/>
+          <w:color w:val="00B0F0"/>
+          <w:sz w:val="24"/>
+          <w:szCs w:val="24"/>
+          <w:lang w:bidi="hi-IN"/>
+        </w:rPr>
+        <w:t>(</w:t>
+      </w:r>
+      <w:proofErr w:type="gramEnd"/>
+      <w:r>
+        <w:rPr>
+          <w:rFonts w:eastAsia="Times New Roman" w:cs="Arial"/>
+          <w:color w:val="00B0F0"/>
+          <w:sz w:val="24"/>
+          <w:szCs w:val="24"/>
+          <w:lang w:bidi="hi-IN"/>
+        </w:rPr>
+        <w:t xml:space="preserve">), </w:t>
+      </w:r>
+      <w:proofErr w:type="spellStart"/>
+      <w:r>
+        <w:rPr>
+          <w:rFonts w:eastAsia="Times New Roman" w:cs="Arial"/>
+          <w:color w:val="00B0F0"/>
+          <w:sz w:val="24"/>
+          <w:szCs w:val="24"/>
+          <w:lang w:bidi="hi-IN"/>
+        </w:rPr>
+        <w:t>colorDetection</w:t>
+      </w:r>
+      <w:proofErr w:type="spellEnd"/>
+      <w:r>
+        <w:rPr>
+          <w:rFonts w:eastAsia="Times New Roman" w:cs="Arial"/>
+          <w:color w:val="00B0F0"/>
+          <w:sz w:val="24"/>
+          <w:szCs w:val="24"/>
+          <w:lang w:bidi="hi-IN"/>
+        </w:rPr>
+        <w:t xml:space="preserve">() etc. </w:t>
       </w:r>
     </w:p>
     <w:p>
@@ -6763,7 +6664,7 @@
 
 <file path=word/endnotes.xml><?xml version="1.0" encoding="utf-8"?>
 <w:endnotes xmlns:ve="http://schemas.openxmlformats.org/markup-compatibility/2006" xmlns:o="urn:schemas-microsoft-com:office:office" xmlns:r="http://schemas.openxmlformats.org/officeDocument/2006/relationships" xmlns:m="http://schemas.openxmlformats.org/officeDocument/2006/math" xmlns:v="urn:schemas-microsoft-com:vml" xmlns:wp="http://schemas.openxmlformats.org/drawingml/2006/wordprocessingDrawing" xmlns:w10="urn:schemas-microsoft-com:office:word" xmlns:w="http://schemas.openxmlformats.org/wordprocessingml/2006/main" xmlns:wne="http://schemas.microsoft.com/office/word/2006/wordml">
-  <w:endnote w:type="separator" w:id="0">
+  <w:endnote w:type="separator" w:id="-1">
     <w:p>
       <w:pPr>
         <w:spacing w:after="0" w:line="240" w:lineRule="auto"/>
@@ -6773,7 +6674,7 @@
       </w:r>
     </w:p>
   </w:endnote>
-  <w:endnote w:type="continuationSeparator" w:id="1">
+  <w:endnote w:type="continuationSeparator" w:id="0">
     <w:p>
       <w:pPr>
         <w:spacing w:after="0" w:line="240" w:lineRule="auto"/>
@@ -6857,7 +6758,7 @@
         <w:rStyle w:val="PageNumber"/>
         <w:noProof/>
       </w:rPr>
-      <w:t>7</w:t>
+      <w:t>6</w:t>
     </w:r>
     <w:r>
       <w:rPr>
@@ -6877,7 +6778,7 @@
 
 <file path=word/footnotes.xml><?xml version="1.0" encoding="utf-8"?>
 <w:footnotes xmlns:ve="http://schemas.openxmlformats.org/markup-compatibility/2006" xmlns:o="urn:schemas-microsoft-com:office:office" xmlns:r="http://schemas.openxmlformats.org/officeDocument/2006/relationships" xmlns:m="http://schemas.openxmlformats.org/officeDocument/2006/math" xmlns:v="urn:schemas-microsoft-com:vml" xmlns:wp="http://schemas.openxmlformats.org/drawingml/2006/wordprocessingDrawing" xmlns:w10="urn:schemas-microsoft-com:office:word" xmlns:w="http://schemas.openxmlformats.org/wordprocessingml/2006/main" xmlns:wne="http://schemas.microsoft.com/office/word/2006/wordml">
-  <w:footnote w:type="separator" w:id="0">
+  <w:footnote w:type="separator" w:id="-1">
     <w:p>
       <w:pPr>
         <w:spacing w:after="0" w:line="240" w:lineRule="auto"/>
@@ -6887,7 +6788,7 @@
       </w:r>
     </w:p>
   </w:footnote>
-  <w:footnote w:type="continuationSeparator" w:id="1">
+  <w:footnote w:type="continuationSeparator" w:id="0">
     <w:p>
       <w:pPr>
         <w:spacing w:after="0" w:line="240" w:lineRule="auto"/>
@@ -9423,7 +9324,7 @@
   <a:extraClrSchemeLst/>
   <a:extLst>
     <a:ext uri="{05A4C25C-085E-4340-85A3-A5531E510DB2}">
-      <thm15:themeFamily xmlns="" xmlns:thm15="http://schemas.microsoft.com/office/thememl/2012/main" name="Office Theme" id="{62F939B6-93AF-4DB8-9C6B-D6C7DFDC589F}" vid="{4A3C46E8-61CC-4603-A589-7422A47A8E4A}"/>
+      <thm15:themeFamily xmlns:thm15="http://schemas.microsoft.com/office/thememl/2012/main" xmlns="" name="Office Theme" id="{62F939B6-93AF-4DB8-9C6B-D6C7DFDC589F}" vid="{4A3C46E8-61CC-4603-A589-7422A47A8E4A}"/>
     </a:ext>
   </a:extLst>
 </a:theme>
@@ -9434,7 +9335,7 @@
 </file>
 
 <file path=customXml/itemProps1.xml><?xml version="1.0" encoding="utf-8"?>
-<ds:datastoreItem xmlns:ds="http://schemas.openxmlformats.org/officeDocument/2006/customXml" ds:itemID="{E83209F1-5974-466D-BC5D-DAFCD5D4DF39}">
+<ds:datastoreItem xmlns:ds="http://schemas.openxmlformats.org/officeDocument/2006/customXml" ds:itemID="{7117481D-0556-4A47-B5B9-9B08729CBD41}">
   <ds:schemaRefs>
     <ds:schemaRef ds:uri="http://schemas.openxmlformats.org/officeDocument/2006/bibliography"/>
   </ds:schemaRefs>

</xml_diff>